<commit_message>
just some textual changes
</commit_message>
<xml_diff>
--- a/docs/Blueprint.docx
+++ b/docs/Blueprint.docx
@@ -1,6 +1,7 @@
 
 <file path=word/document.xml><?xml version="1.0" encoding="utf-8"?>
 <w:document xmlns:wpc="http://schemas.microsoft.com/office/word/2010/wordprocessingCanvas" xmlns:cx="http://schemas.microsoft.com/office/drawing/2014/chartex" xmlns:cx1="http://schemas.microsoft.com/office/drawing/2015/9/8/chartex" xmlns:cx2="http://schemas.microsoft.com/office/drawing/2015/10/21/chartex" xmlns:cx3="http://schemas.microsoft.com/office/drawing/2016/5/9/chartex" xmlns:cx4="http://schemas.microsoft.com/office/drawing/2016/5/10/chartex" xmlns:cx5="http://schemas.microsoft.com/office/drawing/2016/5/11/chartex" xmlns:cx6="http://schemas.microsoft.com/office/drawing/2016/5/12/chartex" xmlns:cx7="http://schemas.microsoft.com/office/drawing/2016/5/13/chartex" xmlns:cx8="http://schemas.microsoft.com/office/drawing/2016/5/14/chartex" xmlns:mc="http://schemas.openxmlformats.org/markup-compatibility/2006" xmlns:aink="http://schemas.microsoft.com/office/drawing/2016/ink" xmlns:am3d="http://schemas.microsoft.com/office/drawing/2017/model3d" xmlns:o="urn:schemas-microsoft-com:office:office" xmlns:oel="http://schemas.microsoft.com/office/2019/extlst" xmlns:r="http://schemas.openxmlformats.org/officeDocument/2006/relationships" xmlns:m="http://schemas.openxmlformats.org/officeDocument/2006/math" xmlns:v="urn:schemas-microsoft-com:vml" xmlns:wp14="http://schemas.microsoft.com/office/word/2010/wordprocessingDrawing" xmlns:wp="http://schemas.openxmlformats.org/drawingml/2006/wordprocessingDrawing" xmlns:w10="urn:schemas-microsoft-com:office:word" xmlns:w="http://schemas.openxmlformats.org/wordprocessingml/2006/main" xmlns:w14="http://schemas.microsoft.com/office/word/2010/wordml" xmlns:w15="http://schemas.microsoft.com/office/word/2012/wordml" xmlns:w16cex="http://schemas.microsoft.com/office/word/2018/wordml/cex" xmlns:w16cid="http://schemas.microsoft.com/office/word/2016/wordml/cid" xmlns:w16="http://schemas.microsoft.com/office/word/2018/wordml" xmlns:w16du="http://schemas.microsoft.com/office/word/2023/wordml/word16du" xmlns:w16sdtdh="http://schemas.microsoft.com/office/word/2020/wordml/sdtdatahash" xmlns:w16sdtfl="http://schemas.microsoft.com/office/word/2024/wordml/sdtformatlock" xmlns:w16se="http://schemas.microsoft.com/office/word/2015/wordml/symex" xmlns:wpg="http://schemas.microsoft.com/office/word/2010/wordprocessingGroup" xmlns:wpi="http://schemas.microsoft.com/office/word/2010/wordprocessingInk" xmlns:wne="http://schemas.microsoft.com/office/word/2006/wordml" xmlns:wps="http://schemas.microsoft.com/office/word/2010/wordprocessingShape" mc:Ignorable="w14 w15 w16se w16cid w16 w16cex w16sdtdh w16sdtfl w16du wp14">
+  <w:background w:color="F8F2E9"/>
   <w:body>
     <w:p>
       <w:pPr>
@@ -293,7 +294,88 @@
           <w:lang w:eastAsia="en-GB"/>
           <w14:ligatures w14:val="none"/>
         </w:rPr>
-        <w:t>• Optional but recommended: The seller may be required to verify their email address or mobile number. This is done by sending them a confirmation email or SMS, and asking them to click a link or enter a code.</w:t>
+        <w:t xml:space="preserve">• </w:t>
+      </w:r>
+      <w:r>
+        <w:rPr>
+          <w:rFonts w:ascii="Times New Roman" w:eastAsia="Times New Roman" w:hAnsi="Times New Roman" w:cs="Times New Roman"/>
+          <w:kern w:val="0"/>
+          <w:lang w:eastAsia="en-GB"/>
+          <w14:ligatures w14:val="none"/>
+        </w:rPr>
+        <w:t>Not o</w:t>
+      </w:r>
+      <w:r>
+        <w:rPr>
+          <w:rFonts w:ascii="Times New Roman" w:eastAsia="Times New Roman" w:hAnsi="Times New Roman" w:cs="Times New Roman"/>
+          <w:kern w:val="0"/>
+          <w:lang w:eastAsia="en-GB"/>
+          <w14:ligatures w14:val="none"/>
+        </w:rPr>
+        <w:t xml:space="preserve">ptional: The seller </w:t>
+      </w:r>
+      <w:r>
+        <w:rPr>
+          <w:rFonts w:ascii="Times New Roman" w:eastAsia="Times New Roman" w:hAnsi="Times New Roman" w:cs="Times New Roman"/>
+          <w:kern w:val="0"/>
+          <w:lang w:eastAsia="en-GB"/>
+          <w14:ligatures w14:val="none"/>
+        </w:rPr>
+        <w:t>is</w:t>
+      </w:r>
+      <w:r>
+        <w:rPr>
+          <w:rFonts w:ascii="Times New Roman" w:eastAsia="Times New Roman" w:hAnsi="Times New Roman" w:cs="Times New Roman"/>
+          <w:kern w:val="0"/>
+          <w:lang w:eastAsia="en-GB"/>
+          <w14:ligatures w14:val="none"/>
+        </w:rPr>
+        <w:t xml:space="preserve"> required to verify their email address. </w:t>
+      </w:r>
+      <w:r>
+        <w:rPr>
+          <w:rFonts w:ascii="Times New Roman" w:eastAsia="Times New Roman" w:hAnsi="Times New Roman" w:cs="Times New Roman"/>
+          <w:kern w:val="0"/>
+          <w:lang w:eastAsia="en-GB"/>
+          <w14:ligatures w14:val="none"/>
+        </w:rPr>
+        <w:t>B</w:t>
+      </w:r>
+      <w:r>
+        <w:rPr>
+          <w:rFonts w:ascii="Times New Roman" w:eastAsia="Times New Roman" w:hAnsi="Times New Roman" w:cs="Times New Roman"/>
+          <w:kern w:val="0"/>
+          <w:lang w:eastAsia="en-GB"/>
+          <w14:ligatures w14:val="none"/>
+        </w:rPr>
+        <w:t>y sending them a confirmation emai</w:t>
+      </w:r>
+      <w:r>
+        <w:rPr>
+          <w:rFonts w:ascii="Times New Roman" w:eastAsia="Times New Roman" w:hAnsi="Times New Roman" w:cs="Times New Roman"/>
+          <w:kern w:val="0"/>
+          <w:lang w:eastAsia="en-GB"/>
+          <w14:ligatures w14:val="none"/>
+        </w:rPr>
+        <w:t>l</w:t>
+      </w:r>
+      <w:r>
+        <w:rPr>
+          <w:rFonts w:ascii="Times New Roman" w:eastAsia="Times New Roman" w:hAnsi="Times New Roman" w:cs="Times New Roman"/>
+          <w:kern w:val="0"/>
+          <w:lang w:eastAsia="en-GB"/>
+          <w14:ligatures w14:val="none"/>
+        </w:rPr>
+        <w:t>, and asking them to click a link or enter a code.</w:t>
+      </w:r>
+      <w:r>
+        <w:rPr>
+          <w:rFonts w:ascii="Times New Roman" w:eastAsia="Times New Roman" w:hAnsi="Times New Roman" w:cs="Times New Roman"/>
+          <w:kern w:val="0"/>
+          <w:lang w:eastAsia="en-GB"/>
+          <w14:ligatures w14:val="none"/>
+        </w:rPr>
+        <w:t xml:space="preserve"> (because if email is wrong, things may go south)</w:t>
       </w:r>
     </w:p>
     <w:p>
@@ -316,6 +398,15 @@
         </w:rPr>
         <w:t>• Once registration is complete, the seller logs into their account on the web platform.</w:t>
       </w:r>
+      <w:r>
+        <w:rPr>
+          <w:rFonts w:ascii="Times New Roman" w:eastAsia="Times New Roman" w:hAnsi="Times New Roman" w:cs="Times New Roman"/>
+          <w:kern w:val="0"/>
+          <w:lang w:eastAsia="en-GB"/>
+          <w14:ligatures w14:val="none"/>
+        </w:rPr>
+        <w:t xml:space="preserve"> (submitting OTP or clicking verification link should take them right onto logged in dashboard, no separate login again)</w:t>
+      </w:r>
     </w:p>
     <w:p>
       <w:pPr>
@@ -357,6 +448,15 @@
           <w14:ligatures w14:val="none"/>
         </w:rPr>
         <w:t>• Admin: Full control over the account and all data.</w:t>
+      </w:r>
+      <w:r>
+        <w:rPr>
+          <w:rFonts w:ascii="Times New Roman" w:eastAsia="Times New Roman" w:hAnsi="Times New Roman" w:cs="Times New Roman"/>
+          <w:kern w:val="0"/>
+          <w:lang w:eastAsia="en-GB"/>
+          <w14:ligatures w14:val="none"/>
+        </w:rPr>
+        <w:t xml:space="preserve"> (only admin can add/modify/remove marketplace/ logistic/PG etc accounts)</w:t>
       </w:r>
     </w:p>
     <w:p>
@@ -1638,246 +1738,333 @@
     </w:p>
     <w:p>
       <w:pPr>
-        <w:spacing w:after="120" w:line="240" w:lineRule="auto"/>
-        <w:jc w:val="both"/>
-        <w:rPr>
-          <w:rFonts w:ascii="Times New Roman" w:eastAsia="Times New Roman" w:hAnsi="Times New Roman" w:cs="Times New Roman"/>
-          <w:kern w:val="0"/>
-          <w:lang w:eastAsia="en-GB"/>
-          <w14:ligatures w14:val="none"/>
-        </w:rPr>
-      </w:pPr>
-      <w:r>
-        <w:rPr>
-          <w:rFonts w:ascii="Times New Roman" w:eastAsia="Times New Roman" w:hAnsi="Times New Roman" w:cs="Times New Roman"/>
-          <w:kern w:val="0"/>
-          <w:lang w:eastAsia="en-GB"/>
-          <w14:ligatures w14:val="none"/>
-        </w:rPr>
-        <w:t>• This is the logic module that compares data from the Orders, Payments, and Returns tables.</w:t>
-      </w:r>
-    </w:p>
-    <w:p>
-      <w:pPr>
-        <w:spacing w:after="120" w:line="240" w:lineRule="auto"/>
-        <w:jc w:val="both"/>
-        <w:rPr>
-          <w:rFonts w:ascii="Times New Roman" w:eastAsia="Times New Roman" w:hAnsi="Times New Roman" w:cs="Times New Roman"/>
-          <w:kern w:val="0"/>
-          <w:lang w:eastAsia="en-GB"/>
-          <w14:ligatures w14:val="none"/>
-        </w:rPr>
-      </w:pPr>
-      <w:r>
-        <w:rPr>
-          <w:rFonts w:ascii="Times New Roman" w:eastAsia="Times New Roman" w:hAnsi="Times New Roman" w:cs="Times New Roman"/>
-          <w:kern w:val="0"/>
-          <w:lang w:eastAsia="en-GB"/>
-          <w14:ligatures w14:val="none"/>
-        </w:rPr>
-        <w:t>• The system checks for:</w:t>
-      </w:r>
-    </w:p>
-    <w:p>
-      <w:pPr>
-        <w:spacing w:after="120" w:line="240" w:lineRule="auto"/>
-        <w:jc w:val="both"/>
-        <w:rPr>
-          <w:rFonts w:ascii="Times New Roman" w:eastAsia="Times New Roman" w:hAnsi="Times New Roman" w:cs="Times New Roman"/>
-          <w:kern w:val="0"/>
-          <w:lang w:eastAsia="en-GB"/>
-          <w14:ligatures w14:val="none"/>
-        </w:rPr>
-      </w:pPr>
-      <w:r>
-        <w:rPr>
-          <w:rFonts w:ascii="Times New Roman" w:eastAsia="Times New Roman" w:hAnsi="Times New Roman" w:cs="Times New Roman"/>
-          <w:kern w:val="0"/>
-          <w:lang w:eastAsia="en-GB"/>
-          <w14:ligatures w14:val="none"/>
-        </w:rPr>
-        <w:t>• Payment mismatches (Was the seller paid the correct amount for each order?)</w:t>
-      </w:r>
-    </w:p>
-    <w:p>
-      <w:pPr>
-        <w:spacing w:after="120" w:line="240" w:lineRule="auto"/>
-        <w:jc w:val="both"/>
-        <w:rPr>
-          <w:rFonts w:ascii="Times New Roman" w:eastAsia="Times New Roman" w:hAnsi="Times New Roman" w:cs="Times New Roman"/>
-          <w:kern w:val="0"/>
-          <w:lang w:eastAsia="en-GB"/>
-          <w14:ligatures w14:val="none"/>
-        </w:rPr>
-      </w:pPr>
-      <w:r>
-        <w:rPr>
-          <w:rFonts w:ascii="Times New Roman" w:eastAsia="Times New Roman" w:hAnsi="Times New Roman" w:cs="Times New Roman"/>
-          <w:kern w:val="0"/>
-          <w:lang w:eastAsia="en-GB"/>
-          <w14:ligatures w14:val="none"/>
-        </w:rPr>
-        <w:t>• Incorrect fees (Were Amazon’s charges as per their policy or are there overcharges?)</w:t>
-      </w:r>
-    </w:p>
-    <w:p>
-      <w:pPr>
-        <w:spacing w:after="120" w:line="240" w:lineRule="auto"/>
-        <w:jc w:val="both"/>
-        <w:rPr>
-          <w:rFonts w:ascii="Times New Roman" w:eastAsia="Times New Roman" w:hAnsi="Times New Roman" w:cs="Times New Roman"/>
-          <w:kern w:val="0"/>
-          <w:lang w:eastAsia="en-GB"/>
-          <w14:ligatures w14:val="none"/>
-        </w:rPr>
-      </w:pPr>
-      <w:r>
-        <w:rPr>
-          <w:rFonts w:ascii="Times New Roman" w:eastAsia="Times New Roman" w:hAnsi="Times New Roman" w:cs="Times New Roman"/>
-          <w:kern w:val="0"/>
-          <w:lang w:eastAsia="en-GB"/>
-          <w14:ligatures w14:val="none"/>
-        </w:rPr>
-        <w:t>• Returns and refunds mismatch (Was the seller reimbursed when a customer returned an item?)</w:t>
-      </w:r>
-    </w:p>
-    <w:p>
-      <w:pPr>
-        <w:spacing w:after="120" w:line="240" w:lineRule="auto"/>
-        <w:jc w:val="both"/>
-        <w:rPr>
-          <w:rFonts w:ascii="Times New Roman" w:eastAsia="Times New Roman" w:hAnsi="Times New Roman" w:cs="Times New Roman"/>
-          <w:kern w:val="0"/>
-          <w:lang w:eastAsia="en-GB"/>
-          <w14:ligatures w14:val="none"/>
-        </w:rPr>
-      </w:pPr>
-      <w:r>
-        <w:rPr>
-          <w:rFonts w:ascii="Times New Roman" w:eastAsia="Times New Roman" w:hAnsi="Times New Roman" w:cs="Times New Roman"/>
-          <w:kern w:val="0"/>
-          <w:lang w:eastAsia="en-GB"/>
-          <w14:ligatures w14:val="none"/>
-        </w:rPr>
-        <w:t>• The system runs this comparison on a scheduled basis (once daily by default) or manually if triggered by the seller.</w:t>
-      </w:r>
-    </w:p>
-    <w:p>
-      <w:pPr>
-        <w:spacing w:after="120" w:line="240" w:lineRule="auto"/>
-        <w:jc w:val="both"/>
-        <w:rPr>
-          <w:rFonts w:ascii="Times New Roman" w:eastAsia="Times New Roman" w:hAnsi="Times New Roman" w:cs="Times New Roman"/>
-          <w:kern w:val="0"/>
-          <w:lang w:eastAsia="en-GB"/>
-          <w14:ligatures w14:val="none"/>
-        </w:rPr>
-      </w:pPr>
-      <w:r>
-        <w:rPr>
-          <w:rFonts w:ascii="Times New Roman" w:eastAsia="Times New Roman" w:hAnsi="Times New Roman" w:cs="Times New Roman"/>
-          <w:kern w:val="0"/>
-          <w:lang w:eastAsia="en-GB"/>
-          <w14:ligatures w14:val="none"/>
-        </w:rPr>
-        <w:t>• The comparison rules and logic are fully documented and based on Amazon’s official policies and fee structures.</w:t>
-      </w:r>
-    </w:p>
-    <w:p>
-      <w:pPr>
-        <w:spacing w:after="120" w:line="240" w:lineRule="auto"/>
-        <w:jc w:val="both"/>
-        <w:rPr>
-          <w:rFonts w:ascii="Times New Roman" w:eastAsia="Times New Roman" w:hAnsi="Times New Roman" w:cs="Times New Roman"/>
-          <w:kern w:val="0"/>
-          <w:lang w:eastAsia="en-GB"/>
-          <w14:ligatures w14:val="none"/>
-        </w:rPr>
-      </w:pPr>
-      <w:r>
-        <w:rPr>
-          <w:rFonts w:ascii="Times New Roman" w:eastAsia="Times New Roman" w:hAnsi="Times New Roman" w:cs="Times New Roman"/>
-          <w:kern w:val="0"/>
-          <w:lang w:eastAsia="en-GB"/>
-          <w14:ligatures w14:val="none"/>
-        </w:rPr>
-        <w:t>• Sellers can set custom rules and thresholds. For example:</w:t>
-      </w:r>
-    </w:p>
-    <w:p>
-      <w:pPr>
-        <w:spacing w:after="120" w:line="240" w:lineRule="auto"/>
-        <w:jc w:val="both"/>
-        <w:rPr>
-          <w:rFonts w:ascii="Times New Roman" w:eastAsia="Times New Roman" w:hAnsi="Times New Roman" w:cs="Times New Roman"/>
-          <w:kern w:val="0"/>
-          <w:lang w:eastAsia="en-GB"/>
-          <w14:ligatures w14:val="none"/>
-        </w:rPr>
-      </w:pPr>
-      <w:r>
-        <w:rPr>
-          <w:rFonts w:ascii="Times New Roman" w:eastAsia="Times New Roman" w:hAnsi="Times New Roman" w:cs="Times New Roman"/>
-          <w:kern w:val="0"/>
-          <w:lang w:eastAsia="en-GB"/>
-          <w14:ligatures w14:val="none"/>
-        </w:rPr>
-        <w:t>• Only flag discrepancies above ₹500</w:t>
-      </w:r>
-    </w:p>
-    <w:p>
-      <w:pPr>
-        <w:spacing w:after="120" w:line="240" w:lineRule="auto"/>
-        <w:jc w:val="both"/>
-        <w:rPr>
-          <w:rFonts w:ascii="Times New Roman" w:eastAsia="Times New Roman" w:hAnsi="Times New Roman" w:cs="Times New Roman"/>
-          <w:kern w:val="0"/>
-          <w:lang w:eastAsia="en-GB"/>
-          <w14:ligatures w14:val="none"/>
-        </w:rPr>
-      </w:pPr>
-      <w:r>
-        <w:rPr>
-          <w:rFonts w:ascii="Times New Roman" w:eastAsia="Times New Roman" w:hAnsi="Times New Roman" w:cs="Times New Roman"/>
-          <w:kern w:val="0"/>
-          <w:lang w:eastAsia="en-GB"/>
-          <w14:ligatures w14:val="none"/>
-        </w:rPr>
-        <w:t>• Flag if returns are more than 20% of orders for a SKU</w:t>
-      </w:r>
-    </w:p>
-    <w:p>
-      <w:pPr>
-        <w:spacing w:after="120" w:line="240" w:lineRule="auto"/>
-        <w:jc w:val="both"/>
-        <w:rPr>
-          <w:rFonts w:ascii="Times New Roman" w:eastAsia="Times New Roman" w:hAnsi="Times New Roman" w:cs="Times New Roman"/>
-          <w:kern w:val="0"/>
-          <w:lang w:eastAsia="en-GB"/>
-          <w14:ligatures w14:val="none"/>
-        </w:rPr>
-      </w:pPr>
-      <w:r>
-        <w:rPr>
-          <w:rFonts w:ascii="Times New Roman" w:eastAsia="Times New Roman" w:hAnsi="Times New Roman" w:cs="Times New Roman"/>
-          <w:kern w:val="0"/>
-          <w:lang w:eastAsia="en-GB"/>
-          <w14:ligatures w14:val="none"/>
-        </w:rPr>
-        <w:t>• Every reconciliation run is recorded in the audit log for transparency and compliance.</w:t>
-      </w:r>
-    </w:p>
-    <w:p>
-      <w:pPr>
-        <w:spacing w:after="120" w:line="240" w:lineRule="auto"/>
-        <w:jc w:val="both"/>
-        <w:rPr>
-          <w:rFonts w:ascii="Times New Roman" w:eastAsia="Times New Roman" w:hAnsi="Times New Roman" w:cs="Times New Roman"/>
-          <w:kern w:val="0"/>
-          <w:lang w:eastAsia="en-GB"/>
-          <w14:ligatures w14:val="none"/>
-        </w:rPr>
-      </w:pPr>
+        <w:pStyle w:val="p1"/>
+        <w:spacing w:before="0" w:beforeAutospacing="0" w:after="120" w:afterAutospacing="0"/>
+      </w:pPr>
+      <w:r>
+        <w:t xml:space="preserve">• </w:t>
+      </w:r>
+      <w:r>
+        <w:t>This is the logic module that compares data from the Orders, Payments, and Returns tables.</w:t>
+      </w:r>
+    </w:p>
+    <w:p>
+      <w:pPr>
+        <w:pStyle w:val="p2"/>
+        <w:spacing w:before="0" w:beforeAutospacing="0" w:after="120" w:afterAutospacing="0"/>
+      </w:pPr>
+      <w:r>
+        <w:t>•</w:t>
+      </w:r>
+      <w:r>
+        <w:rPr>
+          <w:rStyle w:val="apple-tab-span"/>
+          <w:rFonts w:eastAsiaTheme="majorEastAsia"/>
+        </w:rPr>
+        <w:t xml:space="preserve"> </w:t>
+      </w:r>
+      <w:r>
+        <w:t>The system checks for:</w:t>
+      </w:r>
+    </w:p>
+    <w:p>
+      <w:pPr>
+        <w:pStyle w:val="p3"/>
+        <w:spacing w:before="0" w:beforeAutospacing="0" w:after="120" w:afterAutospacing="0"/>
+      </w:pPr>
+      <w:r>
+        <w:t>•</w:t>
+      </w:r>
+      <w:r>
+        <w:rPr>
+          <w:rStyle w:val="apple-tab-span"/>
+          <w:rFonts w:eastAsiaTheme="majorEastAsia"/>
+        </w:rPr>
+        <w:t xml:space="preserve"> </w:t>
+      </w:r>
+      <w:r>
+        <w:t>Payment mismatches (Was the seller paid the correct amount for each order?)</w:t>
+      </w:r>
+    </w:p>
+    <w:p>
+      <w:pPr>
+        <w:pStyle w:val="p3"/>
+        <w:spacing w:before="0" w:beforeAutospacing="0" w:after="120" w:afterAutospacing="0"/>
+      </w:pPr>
+      <w:r>
+        <w:t>•</w:t>
+      </w:r>
+      <w:r>
+        <w:rPr>
+          <w:rStyle w:val="apple-tab-span"/>
+          <w:rFonts w:eastAsiaTheme="majorEastAsia"/>
+        </w:rPr>
+        <w:t xml:space="preserve"> </w:t>
+      </w:r>
+      <w:r>
+        <w:t>Incorrect fees (Were Amazon’s charges as per their policy, or are there overcharges? E.g., excessive commission or incorrect shipping fees)</w:t>
+      </w:r>
+    </w:p>
+    <w:p>
+      <w:pPr>
+        <w:pStyle w:val="p3"/>
+        <w:spacing w:before="0" w:beforeAutospacing="0" w:after="120" w:afterAutospacing="0"/>
+      </w:pPr>
+      <w:r>
+        <w:t>•</w:t>
+      </w:r>
+      <w:r>
+        <w:rPr>
+          <w:rStyle w:val="apple-tab-span"/>
+          <w:rFonts w:eastAsiaTheme="majorEastAsia"/>
+        </w:rPr>
+        <w:t xml:space="preserve"> </w:t>
+      </w:r>
+      <w:r>
+        <w:t>Returns and refunds mismatches:</w:t>
+      </w:r>
+    </w:p>
+    <w:p>
+      <w:pPr>
+        <w:pStyle w:val="p4"/>
+        <w:spacing w:before="0" w:beforeAutospacing="0" w:after="120" w:afterAutospacing="0"/>
+      </w:pPr>
+      <w:r>
+        <w:t>•</w:t>
+      </w:r>
+      <w:r>
+        <w:rPr>
+          <w:rStyle w:val="apple-tab-span"/>
+          <w:rFonts w:eastAsiaTheme="majorEastAsia"/>
+        </w:rPr>
+        <w:t xml:space="preserve"> </w:t>
+      </w:r>
+      <w:r>
+        <w:t xml:space="preserve">If a customer </w:t>
+      </w:r>
+      <w:r>
+        <w:rPr>
+          <w:rStyle w:val="s1"/>
+          <w:rFonts w:eastAsiaTheme="majorEastAsia"/>
+        </w:rPr>
+        <w:t>returned</w:t>
+      </w:r>
+      <w:r>
+        <w:t xml:space="preserve"> a product and it was </w:t>
+      </w:r>
+      <w:r>
+        <w:rPr>
+          <w:rStyle w:val="s1"/>
+          <w:rFonts w:eastAsiaTheme="majorEastAsia"/>
+        </w:rPr>
+        <w:t>received by Amazon</w:t>
+      </w:r>
+      <w:r>
+        <w:t xml:space="preserve">, the seller should get </w:t>
+      </w:r>
+      <w:r>
+        <w:rPr>
+          <w:rStyle w:val="s1"/>
+          <w:rFonts w:eastAsiaTheme="majorEastAsia"/>
+        </w:rPr>
+        <w:t>fees refunded</w:t>
+      </w:r>
+      <w:r>
+        <w:t xml:space="preserve"> (if applicable).</w:t>
+      </w:r>
+    </w:p>
+    <w:p>
+      <w:pPr>
+        <w:pStyle w:val="p4"/>
+        <w:spacing w:before="0" w:beforeAutospacing="0" w:after="120" w:afterAutospacing="0"/>
+      </w:pPr>
+      <w:r>
+        <w:t>•</w:t>
+      </w:r>
+      <w:r>
+        <w:rPr>
+          <w:rStyle w:val="apple-tab-span"/>
+          <w:rFonts w:eastAsiaTheme="majorEastAsia"/>
+        </w:rPr>
+        <w:t xml:space="preserve"> </w:t>
+      </w:r>
+      <w:r>
+        <w:t xml:space="preserve">If a product was </w:t>
+      </w:r>
+      <w:r>
+        <w:rPr>
+          <w:rStyle w:val="s1"/>
+          <w:rFonts w:eastAsiaTheme="majorEastAsia"/>
+        </w:rPr>
+        <w:t>returned by the customer</w:t>
+      </w:r>
+      <w:r>
+        <w:t xml:space="preserve"> but </w:t>
+      </w:r>
+      <w:r>
+        <w:rPr>
+          <w:rStyle w:val="s1"/>
+          <w:rFonts w:eastAsiaTheme="majorEastAsia"/>
+        </w:rPr>
+        <w:t>never received</w:t>
+      </w:r>
+      <w:r>
+        <w:t xml:space="preserve"> by Amazon (lost or damaged by Amazon), the seller should receive a </w:t>
+      </w:r>
+      <w:r>
+        <w:rPr>
+          <w:rStyle w:val="s1"/>
+          <w:rFonts w:eastAsiaTheme="majorEastAsia"/>
+        </w:rPr>
+        <w:t>reimbursement</w:t>
+      </w:r>
+      <w:r>
+        <w:t>.</w:t>
+      </w:r>
+    </w:p>
+    <w:p>
+      <w:pPr>
+        <w:pStyle w:val="p4"/>
+        <w:spacing w:before="0" w:beforeAutospacing="0" w:after="120" w:afterAutospacing="0"/>
+      </w:pPr>
+      <w:r>
+        <w:t>•</w:t>
+      </w:r>
+      <w:r>
+        <w:rPr>
+          <w:rStyle w:val="apple-tab-span"/>
+          <w:rFonts w:eastAsiaTheme="majorEastAsia"/>
+        </w:rPr>
+        <w:t xml:space="preserve"> </w:t>
+      </w:r>
+      <w:r>
+        <w:t xml:space="preserve">If no reimbursement was given in such cases, the system flags a </w:t>
+      </w:r>
+      <w:r>
+        <w:rPr>
+          <w:rStyle w:val="s1"/>
+          <w:rFonts w:eastAsiaTheme="majorEastAsia"/>
+        </w:rPr>
+        <w:t>discrepancy</w:t>
+      </w:r>
+      <w:r>
+        <w:t>.</w:t>
+      </w:r>
+    </w:p>
+    <w:p>
+      <w:pPr>
+        <w:pStyle w:val="p2"/>
+        <w:spacing w:before="0" w:beforeAutospacing="0" w:after="120" w:afterAutospacing="0"/>
+      </w:pPr>
+      <w:r>
+        <w:t>•</w:t>
+      </w:r>
+      <w:r>
+        <w:rPr>
+          <w:rStyle w:val="apple-tab-span"/>
+          <w:rFonts w:eastAsiaTheme="majorEastAsia"/>
+        </w:rPr>
+        <w:t xml:space="preserve"> </w:t>
+      </w:r>
+      <w:r>
+        <w:t>The system runs this comparison on a scheduled basis (once daily by default) or manually if triggered by the seller.</w:t>
+      </w:r>
+    </w:p>
+    <w:p>
+      <w:pPr>
+        <w:pStyle w:val="p2"/>
+        <w:spacing w:before="0" w:beforeAutospacing="0" w:after="120" w:afterAutospacing="0"/>
+      </w:pPr>
+      <w:r>
+        <w:t>•</w:t>
+      </w:r>
+      <w:r>
+        <w:rPr>
+          <w:rStyle w:val="apple-tab-span"/>
+          <w:rFonts w:eastAsiaTheme="majorEastAsia"/>
+        </w:rPr>
+        <w:t xml:space="preserve"> </w:t>
+      </w:r>
+      <w:r>
+        <w:t>The comparison rules and logic are fully documented and based on Amazon’s official policies and fee structures.</w:t>
+      </w:r>
+    </w:p>
+    <w:p>
+      <w:pPr>
+        <w:pStyle w:val="p2"/>
+        <w:spacing w:before="0" w:beforeAutospacing="0" w:after="120" w:afterAutospacing="0"/>
+      </w:pPr>
+      <w:r>
+        <w:t>•</w:t>
+      </w:r>
+      <w:r>
+        <w:rPr>
+          <w:rStyle w:val="apple-tab-span"/>
+          <w:rFonts w:eastAsiaTheme="majorEastAsia"/>
+        </w:rPr>
+        <w:t xml:space="preserve"> </w:t>
+      </w:r>
+      <w:r>
+        <w:t>Sellers can set custom rules and thresholds. For example:</w:t>
+      </w:r>
+    </w:p>
+    <w:p>
+      <w:pPr>
+        <w:pStyle w:val="p3"/>
+        <w:spacing w:before="0" w:beforeAutospacing="0" w:after="120" w:afterAutospacing="0"/>
+      </w:pPr>
+      <w:r>
+        <w:lastRenderedPageBreak/>
+        <w:t>•</w:t>
+      </w:r>
+      <w:r>
+        <w:rPr>
+          <w:rStyle w:val="apple-tab-span"/>
+          <w:rFonts w:eastAsiaTheme="majorEastAsia"/>
+        </w:rPr>
+        <w:t xml:space="preserve"> </w:t>
+      </w:r>
+      <w:r>
+        <w:t>Only flag discrepancies above ₹500</w:t>
+      </w:r>
+    </w:p>
+    <w:p>
+      <w:pPr>
+        <w:pStyle w:val="p3"/>
+        <w:spacing w:before="0" w:beforeAutospacing="0" w:after="120" w:afterAutospacing="0"/>
+      </w:pPr>
+      <w:r>
+        <w:t>•</w:t>
+      </w:r>
+      <w:r>
+        <w:rPr>
+          <w:rStyle w:val="apple-tab-span"/>
+          <w:rFonts w:eastAsiaTheme="majorEastAsia"/>
+        </w:rPr>
+        <w:t xml:space="preserve"> </w:t>
+      </w:r>
+      <w:r>
+        <w:t>Flag if returns are more than 20% of orders for a SKU</w:t>
+      </w:r>
+    </w:p>
+    <w:p>
+      <w:pPr>
+        <w:pStyle w:val="p2"/>
+        <w:spacing w:before="0" w:beforeAutospacing="0" w:after="120" w:afterAutospacing="0"/>
+      </w:pPr>
+      <w:r>
+        <w:t>•</w:t>
+      </w:r>
+      <w:r>
+        <w:rPr>
+          <w:rStyle w:val="apple-tab-span"/>
+          <w:rFonts w:eastAsiaTheme="majorEastAsia"/>
+        </w:rPr>
+        <w:t xml:space="preserve"> </w:t>
+      </w:r>
+      <w:r>
+        <w:t>Every reconciliation run is recorded in the audit log for transparency and compliance.</w:t>
+      </w:r>
     </w:p>
     <w:p>
       <w:pPr>
@@ -1922,8 +2109,16 @@
           <w:lang w:eastAsia="en-GB"/>
           <w14:ligatures w14:val="none"/>
         </w:rPr>
-        <w:lastRenderedPageBreak/>
-        <w:t>• After the reconciliation engine runs, the system creates reports showing all detected discrepancies.</w:t>
+        <w:t xml:space="preserve">• </w:t>
+      </w:r>
+      <w:r>
+        <w:rPr>
+          <w:rFonts w:ascii="Times New Roman" w:eastAsia="Times New Roman" w:hAnsi="Times New Roman" w:cs="Times New Roman"/>
+          <w:kern w:val="0"/>
+          <w:lang w:eastAsia="en-GB"/>
+          <w14:ligatures w14:val="none"/>
+        </w:rPr>
+        <w:t>After the reconciliation engine runs, the system creates reports showing all detected discrepancies.</w:t>
       </w:r>
     </w:p>
     <w:p>
@@ -1986,7 +2181,7 @@
           <w:lang w:eastAsia="en-GB"/>
           <w14:ligatures w14:val="none"/>
         </w:rPr>
-        <w:t>• Type of discrepancy (e.g., Payment shortfall, Excess fees, Return without reimbursement)</w:t>
+        <w:t>• Type of discrepancy (e.g., Payment shortfall, Incorrect fees, Missing reimbursement for lost/damaged return)</w:t>
       </w:r>
     </w:p>
     <w:p>
@@ -2070,6 +2265,90 @@
           <w:lang w:eastAsia="en-GB"/>
           <w14:ligatures w14:val="none"/>
         </w:rPr>
+        <w:t>• Examples of discrepancies flagged:</w:t>
+      </w:r>
+    </w:p>
+    <w:p>
+      <w:pPr>
+        <w:spacing w:after="120" w:line="240" w:lineRule="auto"/>
+        <w:jc w:val="both"/>
+        <w:rPr>
+          <w:rFonts w:ascii="Times New Roman" w:eastAsia="Times New Roman" w:hAnsi="Times New Roman" w:cs="Times New Roman"/>
+          <w:kern w:val="0"/>
+          <w:lang w:eastAsia="en-GB"/>
+          <w14:ligatures w14:val="none"/>
+        </w:rPr>
+      </w:pPr>
+      <w:r>
+        <w:rPr>
+          <w:rFonts w:ascii="Times New Roman" w:eastAsia="Times New Roman" w:hAnsi="Times New Roman" w:cs="Times New Roman"/>
+          <w:kern w:val="0"/>
+          <w:lang w:eastAsia="en-GB"/>
+          <w14:ligatures w14:val="none"/>
+        </w:rPr>
+        <w:t>• Amazon failed to reimburse the seller when a returned item was lost or damaged.</w:t>
+      </w:r>
+    </w:p>
+    <w:p>
+      <w:pPr>
+        <w:spacing w:after="120" w:line="240" w:lineRule="auto"/>
+        <w:jc w:val="both"/>
+        <w:rPr>
+          <w:rFonts w:ascii="Times New Roman" w:eastAsia="Times New Roman" w:hAnsi="Times New Roman" w:cs="Times New Roman"/>
+          <w:kern w:val="0"/>
+          <w:lang w:eastAsia="en-GB"/>
+          <w14:ligatures w14:val="none"/>
+        </w:rPr>
+      </w:pPr>
+      <w:r>
+        <w:rPr>
+          <w:rFonts w:ascii="Times New Roman" w:eastAsia="Times New Roman" w:hAnsi="Times New Roman" w:cs="Times New Roman"/>
+          <w:kern w:val="0"/>
+          <w:lang w:eastAsia="en-GB"/>
+          <w14:ligatures w14:val="none"/>
+        </w:rPr>
+        <w:t>• Amazon deducted fees incorrectly on a returned/refunded order.</w:t>
+      </w:r>
+    </w:p>
+    <w:p>
+      <w:pPr>
+        <w:spacing w:after="120" w:line="240" w:lineRule="auto"/>
+        <w:jc w:val="both"/>
+        <w:rPr>
+          <w:rFonts w:ascii="Times New Roman" w:eastAsia="Times New Roman" w:hAnsi="Times New Roman" w:cs="Times New Roman"/>
+          <w:kern w:val="0"/>
+          <w:lang w:eastAsia="en-GB"/>
+          <w14:ligatures w14:val="none"/>
+        </w:rPr>
+      </w:pPr>
+      <w:r>
+        <w:rPr>
+          <w:rFonts w:ascii="Times New Roman" w:eastAsia="Times New Roman" w:hAnsi="Times New Roman" w:cs="Times New Roman"/>
+          <w:kern w:val="0"/>
+          <w:lang w:eastAsia="en-GB"/>
+          <w14:ligatures w14:val="none"/>
+        </w:rPr>
+        <w:t>• Seller was charged excess commissions or storage fees not matching the agreed rates.</w:t>
+      </w:r>
+    </w:p>
+    <w:p>
+      <w:pPr>
+        <w:spacing w:after="120" w:line="240" w:lineRule="auto"/>
+        <w:jc w:val="both"/>
+        <w:rPr>
+          <w:rFonts w:ascii="Times New Roman" w:eastAsia="Times New Roman" w:hAnsi="Times New Roman" w:cs="Times New Roman"/>
+          <w:kern w:val="0"/>
+          <w:lang w:eastAsia="en-GB"/>
+          <w14:ligatures w14:val="none"/>
+        </w:rPr>
+      </w:pPr>
+      <w:r>
+        <w:rPr>
+          <w:rFonts w:ascii="Times New Roman" w:eastAsia="Times New Roman" w:hAnsi="Times New Roman" w:cs="Times New Roman"/>
+          <w:kern w:val="0"/>
+          <w:lang w:eastAsia="en-GB"/>
+          <w14:ligatures w14:val="none"/>
+        </w:rPr>
         <w:t>• The report is displayed on the seller’s dashboard with:</w:t>
       </w:r>
     </w:p>
@@ -2217,7 +2496,7 @@
           <w:lang w:eastAsia="en-GB"/>
           <w14:ligatures w14:val="none"/>
         </w:rPr>
-        <w:t>• High-Risk SKUs with frequent issues</w:t>
+        <w:t>• High-Risk SKUs with frequent return/reimbursement issues</w:t>
       </w:r>
     </w:p>
     <w:p>
@@ -2240,18 +2519,6 @@
         </w:rPr>
         <w:t>• Monthly/Quarterly summaries for decision-making</w:t>
       </w:r>
-    </w:p>
-    <w:p>
-      <w:pPr>
-        <w:spacing w:after="120" w:line="240" w:lineRule="auto"/>
-        <w:jc w:val="both"/>
-        <w:rPr>
-          <w:rFonts w:ascii="Times New Roman" w:eastAsia="Times New Roman" w:hAnsi="Times New Roman" w:cs="Times New Roman"/>
-          <w:kern w:val="0"/>
-          <w:lang w:eastAsia="en-GB"/>
-          <w14:ligatures w14:val="none"/>
-        </w:rPr>
-      </w:pPr>
     </w:p>
     <w:p>
       <w:pPr>
@@ -2480,6 +2747,7 @@
           <w:lang w:eastAsia="en-GB"/>
           <w14:ligatures w14:val="none"/>
         </w:rPr>
+        <w:lastRenderedPageBreak/>
         <w:t>9. Claim Status Tracking</w:t>
       </w:r>
     </w:p>
@@ -2622,7 +2890,6 @@
           <w:lang w:eastAsia="en-GB"/>
           <w14:ligatures w14:val="none"/>
         </w:rPr>
-        <w:lastRenderedPageBreak/>
         <w:t>10. Notifications and Alerts</w:t>
       </w:r>
     </w:p>
@@ -3099,6 +3366,12 @@
       </w:r>
     </w:p>
     <w:sectPr>
+      <w:headerReference w:type="even" r:id="rId6"/>
+      <w:headerReference w:type="default" r:id="rId7"/>
+      <w:footerReference w:type="even" r:id="rId8"/>
+      <w:footerReference w:type="default" r:id="rId9"/>
+      <w:headerReference w:type="first" r:id="rId10"/>
+      <w:footerReference w:type="first" r:id="rId11"/>
       <w:pgSz w:w="11906" w:h="16838"/>
       <w:pgMar w:top="1440" w:right="1080" w:bottom="1440" w:left="1080" w:header="708" w:footer="708" w:gutter="0"/>
       <w:cols w:space="708"/>
@@ -3106,6 +3379,116 @@
     </w:sectPr>
   </w:body>
 </w:document>
+</file>
+
+<file path=word/endnotes.xml><?xml version="1.0" encoding="utf-8"?>
+<w:endnotes xmlns:wpc="http://schemas.microsoft.com/office/word/2010/wordprocessingCanvas" xmlns:cx="http://schemas.microsoft.com/office/drawing/2014/chartex" xmlns:cx1="http://schemas.microsoft.com/office/drawing/2015/9/8/chartex" xmlns:cx2="http://schemas.microsoft.com/office/drawing/2015/10/21/chartex" xmlns:cx3="http://schemas.microsoft.com/office/drawing/2016/5/9/chartex" xmlns:cx4="http://schemas.microsoft.com/office/drawing/2016/5/10/chartex" xmlns:cx5="http://schemas.microsoft.com/office/drawing/2016/5/11/chartex" xmlns:cx6="http://schemas.microsoft.com/office/drawing/2016/5/12/chartex" xmlns:cx7="http://schemas.microsoft.com/office/drawing/2016/5/13/chartex" xmlns:cx8="http://schemas.microsoft.com/office/drawing/2016/5/14/chartex" xmlns:mc="http://schemas.openxmlformats.org/markup-compatibility/2006" xmlns:aink="http://schemas.microsoft.com/office/drawing/2016/ink" xmlns:am3d="http://schemas.microsoft.com/office/drawing/2017/model3d" xmlns:o="urn:schemas-microsoft-com:office:office" xmlns:oel="http://schemas.microsoft.com/office/2019/extlst" xmlns:r="http://schemas.openxmlformats.org/officeDocument/2006/relationships" xmlns:m="http://schemas.openxmlformats.org/officeDocument/2006/math" xmlns:v="urn:schemas-microsoft-com:vml" xmlns:wp14="http://schemas.microsoft.com/office/word/2010/wordprocessingDrawing" xmlns:wp="http://schemas.openxmlformats.org/drawingml/2006/wordprocessingDrawing" xmlns:w10="urn:schemas-microsoft-com:office:word" xmlns:w="http://schemas.openxmlformats.org/wordprocessingml/2006/main" xmlns:w14="http://schemas.microsoft.com/office/word/2010/wordml" xmlns:w15="http://schemas.microsoft.com/office/word/2012/wordml" xmlns:w16cex="http://schemas.microsoft.com/office/word/2018/wordml/cex" xmlns:w16cid="http://schemas.microsoft.com/office/word/2016/wordml/cid" xmlns:w16="http://schemas.microsoft.com/office/word/2018/wordml" xmlns:w16du="http://schemas.microsoft.com/office/word/2023/wordml/word16du" xmlns:w16sdtdh="http://schemas.microsoft.com/office/word/2020/wordml/sdtdatahash" xmlns:w16sdtfl="http://schemas.microsoft.com/office/word/2024/wordml/sdtformatlock" xmlns:w16se="http://schemas.microsoft.com/office/word/2015/wordml/symex" xmlns:wpg="http://schemas.microsoft.com/office/word/2010/wordprocessingGroup" xmlns:wpi="http://schemas.microsoft.com/office/word/2010/wordprocessingInk" xmlns:wne="http://schemas.microsoft.com/office/word/2006/wordml" xmlns:wps="http://schemas.microsoft.com/office/word/2010/wordprocessingShape" mc:Ignorable="w14 w15 w16se w16cid w16 w16cex w16sdtdh w16sdtfl w16du wp14">
+  <w:endnote w:type="separator" w:id="-1">
+    <w:p>
+      <w:pPr>
+        <w:spacing w:after="0" w:line="240" w:lineRule="auto"/>
+      </w:pPr>
+      <w:r>
+        <w:separator/>
+      </w:r>
+    </w:p>
+  </w:endnote>
+  <w:endnote w:type="continuationSeparator" w:id="0">
+    <w:p>
+      <w:pPr>
+        <w:spacing w:after="0" w:line="240" w:lineRule="auto"/>
+      </w:pPr>
+      <w:r>
+        <w:continuationSeparator/>
+      </w:r>
+    </w:p>
+  </w:endnote>
+</w:endnotes>
+</file>
+
+<file path=word/footer1.xml><?xml version="1.0" encoding="utf-8"?>
+<w:ftr xmlns:wpc="http://schemas.microsoft.com/office/word/2010/wordprocessingCanvas" xmlns:cx="http://schemas.microsoft.com/office/drawing/2014/chartex" xmlns:cx1="http://schemas.microsoft.com/office/drawing/2015/9/8/chartex" xmlns:cx2="http://schemas.microsoft.com/office/drawing/2015/10/21/chartex" xmlns:cx3="http://schemas.microsoft.com/office/drawing/2016/5/9/chartex" xmlns:cx4="http://schemas.microsoft.com/office/drawing/2016/5/10/chartex" xmlns:cx5="http://schemas.microsoft.com/office/drawing/2016/5/11/chartex" xmlns:cx6="http://schemas.microsoft.com/office/drawing/2016/5/12/chartex" xmlns:cx7="http://schemas.microsoft.com/office/drawing/2016/5/13/chartex" xmlns:cx8="http://schemas.microsoft.com/office/drawing/2016/5/14/chartex" xmlns:mc="http://schemas.openxmlformats.org/markup-compatibility/2006" xmlns:aink="http://schemas.microsoft.com/office/drawing/2016/ink" xmlns:am3d="http://schemas.microsoft.com/office/drawing/2017/model3d" xmlns:o="urn:schemas-microsoft-com:office:office" xmlns:oel="http://schemas.microsoft.com/office/2019/extlst" xmlns:r="http://schemas.openxmlformats.org/officeDocument/2006/relationships" xmlns:m="http://schemas.openxmlformats.org/officeDocument/2006/math" xmlns:v="urn:schemas-microsoft-com:vml" xmlns:wp14="http://schemas.microsoft.com/office/word/2010/wordprocessingDrawing" xmlns:wp="http://schemas.openxmlformats.org/drawingml/2006/wordprocessingDrawing" xmlns:w10="urn:schemas-microsoft-com:office:word" xmlns:w="http://schemas.openxmlformats.org/wordprocessingml/2006/main" xmlns:w14="http://schemas.microsoft.com/office/word/2010/wordml" xmlns:w15="http://schemas.microsoft.com/office/word/2012/wordml" xmlns:w16cex="http://schemas.microsoft.com/office/word/2018/wordml/cex" xmlns:w16cid="http://schemas.microsoft.com/office/word/2016/wordml/cid" xmlns:w16="http://schemas.microsoft.com/office/word/2018/wordml" xmlns:w16du="http://schemas.microsoft.com/office/word/2023/wordml/word16du" xmlns:w16sdtdh="http://schemas.microsoft.com/office/word/2020/wordml/sdtdatahash" xmlns:w16sdtfl="http://schemas.microsoft.com/office/word/2024/wordml/sdtformatlock" xmlns:w16se="http://schemas.microsoft.com/office/word/2015/wordml/symex" xmlns:wpg="http://schemas.microsoft.com/office/word/2010/wordprocessingGroup" xmlns:wpi="http://schemas.microsoft.com/office/word/2010/wordprocessingInk" xmlns:wne="http://schemas.microsoft.com/office/word/2006/wordml" xmlns:wps="http://schemas.microsoft.com/office/word/2010/wordprocessingShape" mc:Ignorable="w14 w15 w16se w16cid w16 w16cex w16sdtdh w16sdtfl w16du wp14">
+  <w:p>
+    <w:pPr>
+      <w:pStyle w:val="Footer"/>
+    </w:pPr>
+  </w:p>
+</w:ftr>
+</file>
+
+<file path=word/footer2.xml><?xml version="1.0" encoding="utf-8"?>
+<w:ftr xmlns:wpc="http://schemas.microsoft.com/office/word/2010/wordprocessingCanvas" xmlns:cx="http://schemas.microsoft.com/office/drawing/2014/chartex" xmlns:cx1="http://schemas.microsoft.com/office/drawing/2015/9/8/chartex" xmlns:cx2="http://schemas.microsoft.com/office/drawing/2015/10/21/chartex" xmlns:cx3="http://schemas.microsoft.com/office/drawing/2016/5/9/chartex" xmlns:cx4="http://schemas.microsoft.com/office/drawing/2016/5/10/chartex" xmlns:cx5="http://schemas.microsoft.com/office/drawing/2016/5/11/chartex" xmlns:cx6="http://schemas.microsoft.com/office/drawing/2016/5/12/chartex" xmlns:cx7="http://schemas.microsoft.com/office/drawing/2016/5/13/chartex" xmlns:cx8="http://schemas.microsoft.com/office/drawing/2016/5/14/chartex" xmlns:mc="http://schemas.openxmlformats.org/markup-compatibility/2006" xmlns:aink="http://schemas.microsoft.com/office/drawing/2016/ink" xmlns:am3d="http://schemas.microsoft.com/office/drawing/2017/model3d" xmlns:o="urn:schemas-microsoft-com:office:office" xmlns:oel="http://schemas.microsoft.com/office/2019/extlst" xmlns:r="http://schemas.openxmlformats.org/officeDocument/2006/relationships" xmlns:m="http://schemas.openxmlformats.org/officeDocument/2006/math" xmlns:v="urn:schemas-microsoft-com:vml" xmlns:wp14="http://schemas.microsoft.com/office/word/2010/wordprocessingDrawing" xmlns:wp="http://schemas.openxmlformats.org/drawingml/2006/wordprocessingDrawing" xmlns:w10="urn:schemas-microsoft-com:office:word" xmlns:w="http://schemas.openxmlformats.org/wordprocessingml/2006/main" xmlns:w14="http://schemas.microsoft.com/office/word/2010/wordml" xmlns:w15="http://schemas.microsoft.com/office/word/2012/wordml" xmlns:w16cex="http://schemas.microsoft.com/office/word/2018/wordml/cex" xmlns:w16cid="http://schemas.microsoft.com/office/word/2016/wordml/cid" xmlns:w16="http://schemas.microsoft.com/office/word/2018/wordml" xmlns:w16du="http://schemas.microsoft.com/office/word/2023/wordml/word16du" xmlns:w16sdtdh="http://schemas.microsoft.com/office/word/2020/wordml/sdtdatahash" xmlns:w16sdtfl="http://schemas.microsoft.com/office/word/2024/wordml/sdtformatlock" xmlns:w16se="http://schemas.microsoft.com/office/word/2015/wordml/symex" xmlns:wpg="http://schemas.microsoft.com/office/word/2010/wordprocessingGroup" xmlns:wpi="http://schemas.microsoft.com/office/word/2010/wordprocessingInk" xmlns:wne="http://schemas.microsoft.com/office/word/2006/wordml" xmlns:wps="http://schemas.microsoft.com/office/word/2010/wordprocessingShape" mc:Ignorable="w14 w15 w16se w16cid w16 w16cex w16sdtdh w16sdtfl w16du wp14">
+  <w:p>
+    <w:pPr>
+      <w:pStyle w:val="Footer"/>
+    </w:pPr>
+  </w:p>
+</w:ftr>
+</file>
+
+<file path=word/footer3.xml><?xml version="1.0" encoding="utf-8"?>
+<w:ftr xmlns:wpc="http://schemas.microsoft.com/office/word/2010/wordprocessingCanvas" xmlns:cx="http://schemas.microsoft.com/office/drawing/2014/chartex" xmlns:cx1="http://schemas.microsoft.com/office/drawing/2015/9/8/chartex" xmlns:cx2="http://schemas.microsoft.com/office/drawing/2015/10/21/chartex" xmlns:cx3="http://schemas.microsoft.com/office/drawing/2016/5/9/chartex" xmlns:cx4="http://schemas.microsoft.com/office/drawing/2016/5/10/chartex" xmlns:cx5="http://schemas.microsoft.com/office/drawing/2016/5/11/chartex" xmlns:cx6="http://schemas.microsoft.com/office/drawing/2016/5/12/chartex" xmlns:cx7="http://schemas.microsoft.com/office/drawing/2016/5/13/chartex" xmlns:cx8="http://schemas.microsoft.com/office/drawing/2016/5/14/chartex" xmlns:mc="http://schemas.openxmlformats.org/markup-compatibility/2006" xmlns:aink="http://schemas.microsoft.com/office/drawing/2016/ink" xmlns:am3d="http://schemas.microsoft.com/office/drawing/2017/model3d" xmlns:o="urn:schemas-microsoft-com:office:office" xmlns:oel="http://schemas.microsoft.com/office/2019/extlst" xmlns:r="http://schemas.openxmlformats.org/officeDocument/2006/relationships" xmlns:m="http://schemas.openxmlformats.org/officeDocument/2006/math" xmlns:v="urn:schemas-microsoft-com:vml" xmlns:wp14="http://schemas.microsoft.com/office/word/2010/wordprocessingDrawing" xmlns:wp="http://schemas.openxmlformats.org/drawingml/2006/wordprocessingDrawing" xmlns:w10="urn:schemas-microsoft-com:office:word" xmlns:w="http://schemas.openxmlformats.org/wordprocessingml/2006/main" xmlns:w14="http://schemas.microsoft.com/office/word/2010/wordml" xmlns:w15="http://schemas.microsoft.com/office/word/2012/wordml" xmlns:w16cex="http://schemas.microsoft.com/office/word/2018/wordml/cex" xmlns:w16cid="http://schemas.microsoft.com/office/word/2016/wordml/cid" xmlns:w16="http://schemas.microsoft.com/office/word/2018/wordml" xmlns:w16du="http://schemas.microsoft.com/office/word/2023/wordml/word16du" xmlns:w16sdtdh="http://schemas.microsoft.com/office/word/2020/wordml/sdtdatahash" xmlns:w16sdtfl="http://schemas.microsoft.com/office/word/2024/wordml/sdtformatlock" xmlns:w16se="http://schemas.microsoft.com/office/word/2015/wordml/symex" xmlns:wpg="http://schemas.microsoft.com/office/word/2010/wordprocessingGroup" xmlns:wpi="http://schemas.microsoft.com/office/word/2010/wordprocessingInk" xmlns:wne="http://schemas.microsoft.com/office/word/2006/wordml" xmlns:wps="http://schemas.microsoft.com/office/word/2010/wordprocessingShape" mc:Ignorable="w14 w15 w16se w16cid w16 w16cex w16sdtdh w16sdtfl w16du wp14">
+  <w:p>
+    <w:pPr>
+      <w:pStyle w:val="Footer"/>
+    </w:pPr>
+  </w:p>
+</w:ftr>
+</file>
+
+<file path=word/footnotes.xml><?xml version="1.0" encoding="utf-8"?>
+<w:footnotes xmlns:wpc="http://schemas.microsoft.com/office/word/2010/wordprocessingCanvas" xmlns:cx="http://schemas.microsoft.com/office/drawing/2014/chartex" xmlns:cx1="http://schemas.microsoft.com/office/drawing/2015/9/8/chartex" xmlns:cx2="http://schemas.microsoft.com/office/drawing/2015/10/21/chartex" xmlns:cx3="http://schemas.microsoft.com/office/drawing/2016/5/9/chartex" xmlns:cx4="http://schemas.microsoft.com/office/drawing/2016/5/10/chartex" xmlns:cx5="http://schemas.microsoft.com/office/drawing/2016/5/11/chartex" xmlns:cx6="http://schemas.microsoft.com/office/drawing/2016/5/12/chartex" xmlns:cx7="http://schemas.microsoft.com/office/drawing/2016/5/13/chartex" xmlns:cx8="http://schemas.microsoft.com/office/drawing/2016/5/14/chartex" xmlns:mc="http://schemas.openxmlformats.org/markup-compatibility/2006" xmlns:aink="http://schemas.microsoft.com/office/drawing/2016/ink" xmlns:am3d="http://schemas.microsoft.com/office/drawing/2017/model3d" xmlns:o="urn:schemas-microsoft-com:office:office" xmlns:oel="http://schemas.microsoft.com/office/2019/extlst" xmlns:r="http://schemas.openxmlformats.org/officeDocument/2006/relationships" xmlns:m="http://schemas.openxmlformats.org/officeDocument/2006/math" xmlns:v="urn:schemas-microsoft-com:vml" xmlns:wp14="http://schemas.microsoft.com/office/word/2010/wordprocessingDrawing" xmlns:wp="http://schemas.openxmlformats.org/drawingml/2006/wordprocessingDrawing" xmlns:w10="urn:schemas-microsoft-com:office:word" xmlns:w="http://schemas.openxmlformats.org/wordprocessingml/2006/main" xmlns:w14="http://schemas.microsoft.com/office/word/2010/wordml" xmlns:w15="http://schemas.microsoft.com/office/word/2012/wordml" xmlns:w16cex="http://schemas.microsoft.com/office/word/2018/wordml/cex" xmlns:w16cid="http://schemas.microsoft.com/office/word/2016/wordml/cid" xmlns:w16="http://schemas.microsoft.com/office/word/2018/wordml" xmlns:w16du="http://schemas.microsoft.com/office/word/2023/wordml/word16du" xmlns:w16sdtdh="http://schemas.microsoft.com/office/word/2020/wordml/sdtdatahash" xmlns:w16sdtfl="http://schemas.microsoft.com/office/word/2024/wordml/sdtformatlock" xmlns:w16se="http://schemas.microsoft.com/office/word/2015/wordml/symex" xmlns:wpg="http://schemas.microsoft.com/office/word/2010/wordprocessingGroup" xmlns:wpi="http://schemas.microsoft.com/office/word/2010/wordprocessingInk" xmlns:wne="http://schemas.microsoft.com/office/word/2006/wordml" xmlns:wps="http://schemas.microsoft.com/office/word/2010/wordprocessingShape" mc:Ignorable="w14 w15 w16se w16cid w16 w16cex w16sdtdh w16sdtfl w16du wp14">
+  <w:footnote w:type="separator" w:id="-1">
+    <w:p>
+      <w:pPr>
+        <w:spacing w:after="0" w:line="240" w:lineRule="auto"/>
+      </w:pPr>
+      <w:r>
+        <w:separator/>
+      </w:r>
+    </w:p>
+  </w:footnote>
+  <w:footnote w:type="continuationSeparator" w:id="0">
+    <w:p>
+      <w:pPr>
+        <w:spacing w:after="0" w:line="240" w:lineRule="auto"/>
+      </w:pPr>
+      <w:r>
+        <w:continuationSeparator/>
+      </w:r>
+    </w:p>
+  </w:footnote>
+</w:footnotes>
+</file>
+
+<file path=word/header1.xml><?xml version="1.0" encoding="utf-8"?>
+<w:hdr xmlns:wpc="http://schemas.microsoft.com/office/word/2010/wordprocessingCanvas" xmlns:cx="http://schemas.microsoft.com/office/drawing/2014/chartex" xmlns:cx1="http://schemas.microsoft.com/office/drawing/2015/9/8/chartex" xmlns:cx2="http://schemas.microsoft.com/office/drawing/2015/10/21/chartex" xmlns:cx3="http://schemas.microsoft.com/office/drawing/2016/5/9/chartex" xmlns:cx4="http://schemas.microsoft.com/office/drawing/2016/5/10/chartex" xmlns:cx5="http://schemas.microsoft.com/office/drawing/2016/5/11/chartex" xmlns:cx6="http://schemas.microsoft.com/office/drawing/2016/5/12/chartex" xmlns:cx7="http://schemas.microsoft.com/office/drawing/2016/5/13/chartex" xmlns:cx8="http://schemas.microsoft.com/office/drawing/2016/5/14/chartex" xmlns:mc="http://schemas.openxmlformats.org/markup-compatibility/2006" xmlns:aink="http://schemas.microsoft.com/office/drawing/2016/ink" xmlns:am3d="http://schemas.microsoft.com/office/drawing/2017/model3d" xmlns:o="urn:schemas-microsoft-com:office:office" xmlns:oel="http://schemas.microsoft.com/office/2019/extlst" xmlns:r="http://schemas.openxmlformats.org/officeDocument/2006/relationships" xmlns:m="http://schemas.openxmlformats.org/officeDocument/2006/math" xmlns:v="urn:schemas-microsoft-com:vml" xmlns:wp14="http://schemas.microsoft.com/office/word/2010/wordprocessingDrawing" xmlns:wp="http://schemas.openxmlformats.org/drawingml/2006/wordprocessingDrawing" xmlns:w10="urn:schemas-microsoft-com:office:word" xmlns:w="http://schemas.openxmlformats.org/wordprocessingml/2006/main" xmlns:w14="http://schemas.microsoft.com/office/word/2010/wordml" xmlns:w15="http://schemas.microsoft.com/office/word/2012/wordml" xmlns:w16cex="http://schemas.microsoft.com/office/word/2018/wordml/cex" xmlns:w16cid="http://schemas.microsoft.com/office/word/2016/wordml/cid" xmlns:w16="http://schemas.microsoft.com/office/word/2018/wordml" xmlns:w16du="http://schemas.microsoft.com/office/word/2023/wordml/word16du" xmlns:w16sdtdh="http://schemas.microsoft.com/office/word/2020/wordml/sdtdatahash" xmlns:w16sdtfl="http://schemas.microsoft.com/office/word/2024/wordml/sdtformatlock" xmlns:w16se="http://schemas.microsoft.com/office/word/2015/wordml/symex" xmlns:wpg="http://schemas.microsoft.com/office/word/2010/wordprocessingGroup" xmlns:wpi="http://schemas.microsoft.com/office/word/2010/wordprocessingInk" xmlns:wne="http://schemas.microsoft.com/office/word/2006/wordml" xmlns:wps="http://schemas.microsoft.com/office/word/2010/wordprocessingShape" mc:Ignorable="w14 w15 w16se w16cid w16 w16cex w16sdtdh w16sdtfl w16du wp14">
+  <w:p>
+    <w:pPr>
+      <w:pStyle w:val="Header"/>
+    </w:pPr>
+  </w:p>
+</w:hdr>
+</file>
+
+<file path=word/header2.xml><?xml version="1.0" encoding="utf-8"?>
+<w:hdr xmlns:wpc="http://schemas.microsoft.com/office/word/2010/wordprocessingCanvas" xmlns:cx="http://schemas.microsoft.com/office/drawing/2014/chartex" xmlns:cx1="http://schemas.microsoft.com/office/drawing/2015/9/8/chartex" xmlns:cx2="http://schemas.microsoft.com/office/drawing/2015/10/21/chartex" xmlns:cx3="http://schemas.microsoft.com/office/drawing/2016/5/9/chartex" xmlns:cx4="http://schemas.microsoft.com/office/drawing/2016/5/10/chartex" xmlns:cx5="http://schemas.microsoft.com/office/drawing/2016/5/11/chartex" xmlns:cx6="http://schemas.microsoft.com/office/drawing/2016/5/12/chartex" xmlns:cx7="http://schemas.microsoft.com/office/drawing/2016/5/13/chartex" xmlns:cx8="http://schemas.microsoft.com/office/drawing/2016/5/14/chartex" xmlns:mc="http://schemas.openxmlformats.org/markup-compatibility/2006" xmlns:aink="http://schemas.microsoft.com/office/drawing/2016/ink" xmlns:am3d="http://schemas.microsoft.com/office/drawing/2017/model3d" xmlns:o="urn:schemas-microsoft-com:office:office" xmlns:oel="http://schemas.microsoft.com/office/2019/extlst" xmlns:r="http://schemas.openxmlformats.org/officeDocument/2006/relationships" xmlns:m="http://schemas.openxmlformats.org/officeDocument/2006/math" xmlns:v="urn:schemas-microsoft-com:vml" xmlns:wp14="http://schemas.microsoft.com/office/word/2010/wordprocessingDrawing" xmlns:wp="http://schemas.openxmlformats.org/drawingml/2006/wordprocessingDrawing" xmlns:w10="urn:schemas-microsoft-com:office:word" xmlns:w="http://schemas.openxmlformats.org/wordprocessingml/2006/main" xmlns:w14="http://schemas.microsoft.com/office/word/2010/wordml" xmlns:w15="http://schemas.microsoft.com/office/word/2012/wordml" xmlns:w16cex="http://schemas.microsoft.com/office/word/2018/wordml/cex" xmlns:w16cid="http://schemas.microsoft.com/office/word/2016/wordml/cid" xmlns:w16="http://schemas.microsoft.com/office/word/2018/wordml" xmlns:w16du="http://schemas.microsoft.com/office/word/2023/wordml/word16du" xmlns:w16sdtdh="http://schemas.microsoft.com/office/word/2020/wordml/sdtdatahash" xmlns:w16sdtfl="http://schemas.microsoft.com/office/word/2024/wordml/sdtformatlock" xmlns:w16se="http://schemas.microsoft.com/office/word/2015/wordml/symex" xmlns:wpg="http://schemas.microsoft.com/office/word/2010/wordprocessingGroup" xmlns:wpi="http://schemas.microsoft.com/office/word/2010/wordprocessingInk" xmlns:wne="http://schemas.microsoft.com/office/word/2006/wordml" xmlns:wps="http://schemas.microsoft.com/office/word/2010/wordprocessingShape" mc:Ignorable="w14 w15 w16se w16cid w16 w16cex w16sdtdh w16sdtfl w16du wp14">
+  <w:p>
+    <w:pPr>
+      <w:pStyle w:val="Header"/>
+    </w:pPr>
+  </w:p>
+</w:hdr>
+</file>
+
+<file path=word/header3.xml><?xml version="1.0" encoding="utf-8"?>
+<w:hdr xmlns:wpc="http://schemas.microsoft.com/office/word/2010/wordprocessingCanvas" xmlns:cx="http://schemas.microsoft.com/office/drawing/2014/chartex" xmlns:cx1="http://schemas.microsoft.com/office/drawing/2015/9/8/chartex" xmlns:cx2="http://schemas.microsoft.com/office/drawing/2015/10/21/chartex" xmlns:cx3="http://schemas.microsoft.com/office/drawing/2016/5/9/chartex" xmlns:cx4="http://schemas.microsoft.com/office/drawing/2016/5/10/chartex" xmlns:cx5="http://schemas.microsoft.com/office/drawing/2016/5/11/chartex" xmlns:cx6="http://schemas.microsoft.com/office/drawing/2016/5/12/chartex" xmlns:cx7="http://schemas.microsoft.com/office/drawing/2016/5/13/chartex" xmlns:cx8="http://schemas.microsoft.com/office/drawing/2016/5/14/chartex" xmlns:mc="http://schemas.openxmlformats.org/markup-compatibility/2006" xmlns:aink="http://schemas.microsoft.com/office/drawing/2016/ink" xmlns:am3d="http://schemas.microsoft.com/office/drawing/2017/model3d" xmlns:o="urn:schemas-microsoft-com:office:office" xmlns:oel="http://schemas.microsoft.com/office/2019/extlst" xmlns:r="http://schemas.openxmlformats.org/officeDocument/2006/relationships" xmlns:m="http://schemas.openxmlformats.org/officeDocument/2006/math" xmlns:v="urn:schemas-microsoft-com:vml" xmlns:wp14="http://schemas.microsoft.com/office/word/2010/wordprocessingDrawing" xmlns:wp="http://schemas.openxmlformats.org/drawingml/2006/wordprocessingDrawing" xmlns:w10="urn:schemas-microsoft-com:office:word" xmlns:w="http://schemas.openxmlformats.org/wordprocessingml/2006/main" xmlns:w14="http://schemas.microsoft.com/office/word/2010/wordml" xmlns:w15="http://schemas.microsoft.com/office/word/2012/wordml" xmlns:w16cex="http://schemas.microsoft.com/office/word/2018/wordml/cex" xmlns:w16cid="http://schemas.microsoft.com/office/word/2016/wordml/cid" xmlns:w16="http://schemas.microsoft.com/office/word/2018/wordml" xmlns:w16du="http://schemas.microsoft.com/office/word/2023/wordml/word16du" xmlns:w16sdtdh="http://schemas.microsoft.com/office/word/2020/wordml/sdtdatahash" xmlns:w16sdtfl="http://schemas.microsoft.com/office/word/2024/wordml/sdtformatlock" xmlns:w16se="http://schemas.microsoft.com/office/word/2015/wordml/symex" xmlns:wpg="http://schemas.microsoft.com/office/word/2010/wordprocessingGroup" xmlns:wpi="http://schemas.microsoft.com/office/word/2010/wordprocessingInk" xmlns:wne="http://schemas.microsoft.com/office/word/2006/wordml" xmlns:wps="http://schemas.microsoft.com/office/word/2010/wordprocessingShape" mc:Ignorable="w14 w15 w16se w16cid w16 w16cex w16sdtdh w16sdtfl w16du wp14">
+  <w:p>
+    <w:pPr>
+      <w:pStyle w:val="Header"/>
+    </w:pPr>
+  </w:p>
+</w:hdr>
 </file>
 
 <file path=word/styles.xml><?xml version="1.0" encoding="utf-8"?>
@@ -3711,7 +4094,6 @@
   <w:style w:type="character" w:default="1" w:styleId="DefaultParagraphFont">
     <w:name w:val="Default Paragraph Font"/>
     <w:uiPriority w:val="1"/>
-    <w:semiHidden/>
     <w:unhideWhenUsed/>
   </w:style>
   <w:style w:type="table" w:default="1" w:styleId="TableNormal">
@@ -4227,6 +4609,50 @@
     <w:pPr>
       <w:spacing w:after="0" w:line="240" w:lineRule="auto"/>
     </w:pPr>
+  </w:style>
+  <w:style w:type="paragraph" w:styleId="Header">
+    <w:name w:val="header"/>
+    <w:basedOn w:val="Normal"/>
+    <w:link w:val="HeaderChar"/>
+    <w:uiPriority w:val="99"/>
+    <w:unhideWhenUsed/>
+    <w:rsid w:val="005D45E4"/>
+    <w:pPr>
+      <w:tabs>
+        <w:tab w:val="center" w:pos="4513"/>
+        <w:tab w:val="right" w:pos="9026"/>
+      </w:tabs>
+      <w:spacing w:after="0" w:line="240" w:lineRule="auto"/>
+    </w:pPr>
+  </w:style>
+  <w:style w:type="character" w:customStyle="1" w:styleId="HeaderChar">
+    <w:name w:val="Header Char"/>
+    <w:basedOn w:val="DefaultParagraphFont"/>
+    <w:link w:val="Header"/>
+    <w:uiPriority w:val="99"/>
+    <w:rsid w:val="005D45E4"/>
+  </w:style>
+  <w:style w:type="paragraph" w:styleId="Footer">
+    <w:name w:val="footer"/>
+    <w:basedOn w:val="Normal"/>
+    <w:link w:val="FooterChar"/>
+    <w:uiPriority w:val="99"/>
+    <w:unhideWhenUsed/>
+    <w:rsid w:val="005D45E4"/>
+    <w:pPr>
+      <w:tabs>
+        <w:tab w:val="center" w:pos="4513"/>
+        <w:tab w:val="right" w:pos="9026"/>
+      </w:tabs>
+      <w:spacing w:after="0" w:line="240" w:lineRule="auto"/>
+    </w:pPr>
+  </w:style>
+  <w:style w:type="character" w:customStyle="1" w:styleId="FooterChar">
+    <w:name w:val="Footer Char"/>
+    <w:basedOn w:val="DefaultParagraphFont"/>
+    <w:link w:val="Footer"/>
+    <w:uiPriority w:val="99"/>
+    <w:rsid w:val="005D45E4"/>
   </w:style>
 </w:styles>
 </file>

</xml_diff>